<commit_message>
Se Modificó la descripción de 109_Registrar_Salida_de_Produccion.docx
</commit_message>
<xml_diff>
--- a/02. Modelado de Requerimientos/Modelo de Casos De Uso/Trazos/Deposito/109_Registrar_Salida_de_Produccion.docx
+++ b/02. Modelado de Requerimientos/Modelo de Casos De Uso/Trazos/Deposito/109_Registrar_Salida_de_Produccion.docx
@@ -1,14 +1,14 @@
 
 <file path=word/document.xml><?xml version="1.0" encoding="utf-8"?>
-<w:document xmlns:ve="http://schemas.openxmlformats.org/markup-compatibility/2006" xmlns:o="urn:schemas-microsoft-com:office:office" xmlns:r="http://schemas.openxmlformats.org/officeDocument/2006/relationships" xmlns:m="http://schemas.openxmlformats.org/officeDocument/2006/math" xmlns:v="urn:schemas-microsoft-com:vml" xmlns:wp="http://schemas.openxmlformats.org/drawingml/2006/wordprocessingDrawing" xmlns:w10="urn:schemas-microsoft-com:office:word" xmlns:w="http://schemas.openxmlformats.org/wordprocessingml/2006/main" xmlns:wne="http://schemas.microsoft.com/office/word/2006/wordml">
+<w:document xmlns:wpc="http://schemas.microsoft.com/office/word/2010/wordprocessingCanvas" xmlns:mc="http://schemas.openxmlformats.org/markup-compatibility/2006" xmlns:o="urn:schemas-microsoft-com:office:office" xmlns:r="http://schemas.openxmlformats.org/officeDocument/2006/relationships" xmlns:m="http://schemas.openxmlformats.org/officeDocument/2006/math" xmlns:v="urn:schemas-microsoft-com:vml" xmlns:wp14="http://schemas.microsoft.com/office/word/2010/wordprocessingDrawing" xmlns:wp="http://schemas.openxmlformats.org/drawingml/2006/wordprocessingDrawing" xmlns:w10="urn:schemas-microsoft-com:office:word" xmlns:w="http://schemas.openxmlformats.org/wordprocessingml/2006/main" xmlns:w14="http://schemas.microsoft.com/office/word/2010/wordml" xmlns:wpg="http://schemas.microsoft.com/office/word/2010/wordprocessingGroup" xmlns:wpi="http://schemas.microsoft.com/office/word/2010/wordprocessingInk" xmlns:wne="http://schemas.microsoft.com/office/word/2006/wordml" xmlns:wps="http://schemas.microsoft.com/office/word/2010/wordprocessingShape" mc:Ignorable="w14 wp14">
   <w:body>
     <w:tbl>
       <w:tblPr>
-        <w:tblStyle w:val="Tablaconcuadrcula"/>
+        <w:tblStyle w:val="TableGrid"/>
         <w:tblW w:w="8472" w:type="dxa"/>
         <w:tblInd w:w="250" w:type="dxa"/>
         <w:tblLayout w:type="fixed"/>
-        <w:tblLook w:val="04A0"/>
+        <w:tblLook w:val="04A0" w:firstRow="1" w:lastRow="0" w:firstColumn="1" w:lastColumn="0" w:noHBand="0" w:noVBand="1"/>
       </w:tblPr>
       <w:tblGrid>
         <w:gridCol w:w="1809"/>
@@ -217,8 +217,6 @@
             <w:r>
               <w:t>Registrar salida de producción</w:t>
             </w:r>
-            <w:bookmarkStart w:id="0" w:name="_GoBack"/>
-            <w:bookmarkEnd w:id="0"/>
           </w:p>
         </w:tc>
         <w:tc>
@@ -1076,7 +1074,7 @@
             </w:r>
           </w:p>
         </w:tc>
-        <w:bookmarkStart w:id="1" w:name="Casilla2"/>
+        <w:bookmarkStart w:id="0" w:name="Casilla2"/>
         <w:tc>
           <w:tcPr>
             <w:tcW w:w="3434" w:type="dxa"/>
@@ -1123,7 +1121,7 @@
               </w:rPr>
               <w:fldChar w:fldCharType="end"/>
             </w:r>
-            <w:bookmarkEnd w:id="1"/>
+            <w:bookmarkEnd w:id="0"/>
             <w:r>
               <w:rPr>
                 <w:rFonts w:cstheme="minorHAnsi"/>
@@ -1295,7 +1293,7 @@
           </w:tcPr>
           <w:p>
             <w:pPr>
-              <w:pStyle w:val="Prrafodelista"/>
+              <w:pStyle w:val="ListParagraph"/>
               <w:numPr>
                 <w:ilvl w:val="0"/>
                 <w:numId w:val="1"/>
@@ -1363,7 +1361,7 @@
           </w:tcPr>
           <w:p>
             <w:pPr>
-              <w:pStyle w:val="Prrafodelista"/>
+              <w:pStyle w:val="ListParagraph"/>
               <w:numPr>
                 <w:ilvl w:val="0"/>
                 <w:numId w:val="1"/>
@@ -1375,7 +1373,7 @@
           </w:p>
           <w:p>
             <w:pPr>
-              <w:pStyle w:val="Prrafodelista"/>
+              <w:pStyle w:val="ListParagraph"/>
               <w:numPr>
                 <w:ilvl w:val="0"/>
                 <w:numId w:val="1"/>
@@ -1454,7 +1452,7 @@
           </w:tcPr>
           <w:p>
             <w:pPr>
-              <w:pStyle w:val="Prrafodelista"/>
+              <w:pStyle w:val="ListParagraph"/>
               <w:numPr>
                 <w:ilvl w:val="0"/>
                 <w:numId w:val="3"/>
@@ -1485,7 +1483,7 @@
           </w:tcPr>
           <w:p>
             <w:pPr>
-              <w:pStyle w:val="Prrafodelista"/>
+              <w:pStyle w:val="ListParagraph"/>
               <w:ind w:left="230"/>
             </w:pPr>
           </w:p>
@@ -1508,7 +1506,7 @@
           </w:tcPr>
           <w:p>
             <w:pPr>
-              <w:pStyle w:val="Prrafodelista"/>
+              <w:pStyle w:val="ListParagraph"/>
               <w:numPr>
                 <w:ilvl w:val="0"/>
                 <w:numId w:val="3"/>
@@ -1551,7 +1549,7 @@
           </w:tcPr>
           <w:p>
             <w:pPr>
-              <w:pStyle w:val="Prrafodelista"/>
+              <w:pStyle w:val="ListParagraph"/>
               <w:ind w:left="230"/>
             </w:pPr>
           </w:p>
@@ -1574,7 +1572,7 @@
           </w:tcPr>
           <w:p>
             <w:pPr>
-              <w:pStyle w:val="Prrafodelista"/>
+              <w:pStyle w:val="ListParagraph"/>
               <w:numPr>
                 <w:ilvl w:val="0"/>
                 <w:numId w:val="3"/>
@@ -1599,7 +1597,7 @@
           </w:tcPr>
           <w:p>
             <w:pPr>
-              <w:pStyle w:val="Prrafodelista"/>
+              <w:pStyle w:val="ListParagraph"/>
               <w:ind w:left="230"/>
             </w:pPr>
           </w:p>
@@ -1622,7 +1620,7 @@
           </w:tcPr>
           <w:p>
             <w:pPr>
-              <w:pStyle w:val="Prrafodelista"/>
+              <w:pStyle w:val="ListParagraph"/>
               <w:numPr>
                 <w:ilvl w:val="0"/>
                 <w:numId w:val="3"/>
@@ -1665,7 +1663,7 @@
           </w:tcPr>
           <w:p>
             <w:pPr>
-              <w:pStyle w:val="Prrafodelista"/>
+              <w:pStyle w:val="ListParagraph"/>
               <w:ind w:left="230"/>
             </w:pPr>
           </w:p>
@@ -1688,7 +1686,7 @@
           </w:tcPr>
           <w:p>
             <w:pPr>
-              <w:pStyle w:val="Prrafodelista"/>
+              <w:pStyle w:val="ListParagraph"/>
               <w:numPr>
                 <w:ilvl w:val="0"/>
                 <w:numId w:val="3"/>
@@ -1716,7 +1714,7 @@
           </w:tcPr>
           <w:p>
             <w:pPr>
-              <w:pStyle w:val="Prrafodelista"/>
+              <w:pStyle w:val="ListParagraph"/>
               <w:numPr>
                 <w:ilvl w:val="1"/>
                 <w:numId w:val="3"/>
@@ -1739,7 +1737,7 @@
           </w:p>
           <w:p>
             <w:pPr>
-              <w:pStyle w:val="Prrafodelista"/>
+              <w:pStyle w:val="ListParagraph"/>
               <w:numPr>
                 <w:ilvl w:val="2"/>
                 <w:numId w:val="3"/>
@@ -1787,7 +1785,7 @@
           </w:p>
           <w:p>
             <w:pPr>
-              <w:pStyle w:val="Prrafodelista"/>
+              <w:pStyle w:val="ListParagraph"/>
               <w:numPr>
                 <w:ilvl w:val="3"/>
                 <w:numId w:val="3"/>
@@ -1799,7 +1797,7 @@
           </w:p>
           <w:p>
             <w:pPr>
-              <w:pStyle w:val="Prrafodelista"/>
+              <w:pStyle w:val="ListParagraph"/>
               <w:numPr>
                 <w:ilvl w:val="3"/>
                 <w:numId w:val="3"/>
@@ -1811,7 +1809,7 @@
           </w:p>
           <w:p>
             <w:pPr>
-              <w:pStyle w:val="Prrafodelista"/>
+              <w:pStyle w:val="ListParagraph"/>
               <w:numPr>
                 <w:ilvl w:val="4"/>
                 <w:numId w:val="3"/>
@@ -1823,7 +1821,7 @@
           </w:p>
           <w:p>
             <w:pPr>
-              <w:pStyle w:val="Prrafodelista"/>
+              <w:pStyle w:val="ListParagraph"/>
               <w:numPr>
                 <w:ilvl w:val="1"/>
                 <w:numId w:val="3"/>
@@ -1840,7 +1838,7 @@
           </w:p>
           <w:p>
             <w:pPr>
-              <w:pStyle w:val="Prrafodelista"/>
+              <w:pStyle w:val="ListParagraph"/>
               <w:numPr>
                 <w:ilvl w:val="2"/>
                 <w:numId w:val="3"/>
@@ -1858,7 +1856,7 @@
           </w:p>
           <w:p>
             <w:pPr>
-              <w:pStyle w:val="Prrafodelista"/>
+              <w:pStyle w:val="ListParagraph"/>
               <w:numPr>
                 <w:ilvl w:val="3"/>
                 <w:numId w:val="3"/>
@@ -1870,7 +1868,7 @@
           </w:p>
           <w:p>
             <w:pPr>
-              <w:pStyle w:val="Prrafodelista"/>
+              <w:pStyle w:val="ListParagraph"/>
               <w:numPr>
                 <w:ilvl w:val="3"/>
                 <w:numId w:val="3"/>
@@ -1882,7 +1880,7 @@
           </w:p>
           <w:p>
             <w:pPr>
-              <w:pStyle w:val="Prrafodelista"/>
+              <w:pStyle w:val="ListParagraph"/>
               <w:numPr>
                 <w:ilvl w:val="4"/>
                 <w:numId w:val="3"/>
@@ -1911,7 +1909,7 @@
           </w:tcPr>
           <w:p>
             <w:pPr>
-              <w:pStyle w:val="Prrafodelista"/>
+              <w:pStyle w:val="ListParagraph"/>
               <w:numPr>
                 <w:ilvl w:val="0"/>
                 <w:numId w:val="3"/>
@@ -1920,7 +1918,25 @@
             </w:pPr>
             <w:r>
               <w:lastRenderedPageBreak/>
-              <w:t>El Sistema del producto fabricado agregado muestra su Código, Marca, Modelo, Tamaño, Color.</w:t>
+              <w:t>El Sistema</w:t>
+            </w:r>
+            <w:r>
+              <w:t>,</w:t>
+            </w:r>
+            <w:r>
+              <w:t xml:space="preserve"> del producto fabricado agregado</w:t>
+            </w:r>
+            <w:r>
+              <w:t>,</w:t>
+            </w:r>
+            <w:r>
+              <w:t xml:space="preserve"> muestra</w:t>
+            </w:r>
+            <w:r>
+              <w:t>:</w:t>
+            </w:r>
+            <w:r>
+              <w:t xml:space="preserve"> Código, Marca, Modelo, Tamaño, Color.</w:t>
             </w:r>
           </w:p>
         </w:tc>
@@ -1937,7 +1953,7 @@
           </w:tcPr>
           <w:p>
             <w:pPr>
-              <w:pStyle w:val="Prrafodelista"/>
+              <w:pStyle w:val="ListParagraph"/>
               <w:ind w:left="230"/>
             </w:pPr>
           </w:p>
@@ -1960,7 +1976,7 @@
           </w:tcPr>
           <w:p>
             <w:pPr>
-              <w:pStyle w:val="Prrafodelista"/>
+              <w:pStyle w:val="ListParagraph"/>
               <w:numPr>
                 <w:ilvl w:val="0"/>
                 <w:numId w:val="3"/>
@@ -1985,7 +2001,7 @@
           </w:tcPr>
           <w:p>
             <w:pPr>
-              <w:pStyle w:val="Prrafodelista"/>
+              <w:pStyle w:val="ListParagraph"/>
               <w:ind w:left="230"/>
             </w:pPr>
           </w:p>
@@ -2008,7 +2024,7 @@
           </w:tcPr>
           <w:p>
             <w:pPr>
-              <w:pStyle w:val="Prrafodelista"/>
+              <w:pStyle w:val="ListParagraph"/>
               <w:numPr>
                 <w:ilvl w:val="0"/>
                 <w:numId w:val="3"/>
@@ -2016,7 +2032,13 @@
               <w:ind w:hanging="198"/>
             </w:pPr>
             <w:r>
-              <w:t>El EDPT ingresa la cantidad real a ingresar al depósito.</w:t>
+              <w:t xml:space="preserve">El EDPT ingresa la cantidad </w:t>
+            </w:r>
+            <w:r>
+              <w:t xml:space="preserve">producida </w:t>
+            </w:r>
+            <w:r>
+              <w:t>real a ingresar al depósito.</w:t>
             </w:r>
           </w:p>
         </w:tc>
@@ -2033,7 +2055,7 @@
           </w:tcPr>
           <w:p>
             <w:pPr>
-              <w:pStyle w:val="Prrafodelista"/>
+              <w:pStyle w:val="ListParagraph"/>
               <w:ind w:left="230"/>
             </w:pPr>
           </w:p>
@@ -2056,7 +2078,7 @@
           </w:tcPr>
           <w:p>
             <w:pPr>
-              <w:pStyle w:val="Prrafodelista"/>
+              <w:pStyle w:val="ListParagraph"/>
               <w:numPr>
                 <w:ilvl w:val="0"/>
                 <w:numId w:val="3"/>
@@ -2081,7 +2103,7 @@
           </w:tcPr>
           <w:p>
             <w:pPr>
-              <w:pStyle w:val="Prrafodelista"/>
+              <w:pStyle w:val="ListParagraph"/>
               <w:ind w:left="230"/>
             </w:pPr>
           </w:p>
@@ -2104,7 +2126,7 @@
           </w:tcPr>
           <w:p>
             <w:pPr>
-              <w:pStyle w:val="Prrafodelista"/>
+              <w:pStyle w:val="ListParagraph"/>
               <w:numPr>
                 <w:ilvl w:val="0"/>
                 <w:numId w:val="3"/>
@@ -2132,7 +2154,7 @@
           </w:tcPr>
           <w:p>
             <w:pPr>
-              <w:pStyle w:val="Prrafodelista"/>
+              <w:pStyle w:val="ListParagraph"/>
               <w:ind w:left="230"/>
             </w:pPr>
           </w:p>
@@ -2155,7 +2177,7 @@
           </w:tcPr>
           <w:p>
             <w:pPr>
-              <w:pStyle w:val="Prrafodelista"/>
+              <w:pStyle w:val="ListParagraph"/>
               <w:numPr>
                 <w:ilvl w:val="0"/>
                 <w:numId w:val="3"/>
@@ -2180,7 +2202,7 @@
           </w:tcPr>
           <w:p>
             <w:pPr>
-              <w:pStyle w:val="Prrafodelista"/>
+              <w:pStyle w:val="ListParagraph"/>
               <w:numPr>
                 <w:ilvl w:val="1"/>
                 <w:numId w:val="3"/>
@@ -2197,7 +2219,7 @@
           </w:p>
           <w:p>
             <w:pPr>
-              <w:pStyle w:val="Prrafodelista"/>
+              <w:pStyle w:val="ListParagraph"/>
               <w:numPr>
                 <w:ilvl w:val="2"/>
                 <w:numId w:val="3"/>
@@ -2209,7 +2231,7 @@
           </w:p>
           <w:p>
             <w:pPr>
-              <w:pStyle w:val="Prrafodelista"/>
+              <w:pStyle w:val="ListParagraph"/>
               <w:numPr>
                 <w:ilvl w:val="2"/>
                 <w:numId w:val="3"/>
@@ -2244,7 +2266,7 @@
           </w:tcPr>
           <w:p>
             <w:pPr>
-              <w:pStyle w:val="Prrafodelista"/>
+              <w:pStyle w:val="ListParagraph"/>
               <w:numPr>
                 <w:ilvl w:val="0"/>
                 <w:numId w:val="3"/>
@@ -2255,7 +2277,18 @@
               <w:t>El sistema registra el ingreso de los productos fabricados al depósito de productos terminados, actualizando el stock actual de los mismos</w:t>
             </w:r>
             <w:r>
-              <w:t xml:space="preserve"> y emitiendo la documentación para el encargado de depósito.</w:t>
+              <w:t xml:space="preserve"> y emitiendo</w:t>
+            </w:r>
+            <w:r>
+              <w:t xml:space="preserve"> un comprobante con: La fecha en la cual se completó la producción el detalle de la salida de </w:t>
+            </w:r>
+            <w:bookmarkStart w:id="1" w:name="_GoBack"/>
+            <w:bookmarkEnd w:id="1"/>
+            <w:r>
+              <w:t>producción</w:t>
+            </w:r>
+            <w:r>
+              <w:t>.</w:t>
             </w:r>
           </w:p>
         </w:tc>
@@ -2272,7 +2305,7 @@
           </w:tcPr>
           <w:p>
             <w:pPr>
-              <w:pStyle w:val="Prrafodelista"/>
+              <w:pStyle w:val="ListParagraph"/>
               <w:ind w:left="230"/>
             </w:pPr>
           </w:p>
@@ -2295,7 +2328,7 @@
           </w:tcPr>
           <w:p>
             <w:pPr>
-              <w:pStyle w:val="Prrafodelista"/>
+              <w:pStyle w:val="ListParagraph"/>
               <w:numPr>
                 <w:ilvl w:val="0"/>
                 <w:numId w:val="3"/>
@@ -2326,7 +2359,7 @@
           </w:tcPr>
           <w:p>
             <w:pPr>
-              <w:pStyle w:val="Prrafodelista"/>
+              <w:pStyle w:val="ListParagraph"/>
               <w:ind w:left="230"/>
             </w:pPr>
           </w:p>
@@ -2680,7 +2713,7 @@
 </file>
 
 <file path=word/numbering.xml><?xml version="1.0" encoding="utf-8"?>
-<w:numbering xmlns:ve="http://schemas.openxmlformats.org/markup-compatibility/2006" xmlns:o="urn:schemas-microsoft-com:office:office" xmlns:r="http://schemas.openxmlformats.org/officeDocument/2006/relationships" xmlns:m="http://schemas.openxmlformats.org/officeDocument/2006/math" xmlns:v="urn:schemas-microsoft-com:vml" xmlns:wp="http://schemas.openxmlformats.org/drawingml/2006/wordprocessingDrawing" xmlns:w10="urn:schemas-microsoft-com:office:word" xmlns:w="http://schemas.openxmlformats.org/wordprocessingml/2006/main" xmlns:wne="http://schemas.microsoft.com/office/word/2006/wordml">
+<w:numbering xmlns:wpc="http://schemas.microsoft.com/office/word/2010/wordprocessingCanvas" xmlns:mc="http://schemas.openxmlformats.org/markup-compatibility/2006" xmlns:o="urn:schemas-microsoft-com:office:office" xmlns:r="http://schemas.openxmlformats.org/officeDocument/2006/relationships" xmlns:m="http://schemas.openxmlformats.org/officeDocument/2006/math" xmlns:v="urn:schemas-microsoft-com:vml" xmlns:wp14="http://schemas.microsoft.com/office/word/2010/wordprocessingDrawing" xmlns:wp="http://schemas.openxmlformats.org/drawingml/2006/wordprocessingDrawing" xmlns:w10="urn:schemas-microsoft-com:office:word" xmlns:w="http://schemas.openxmlformats.org/wordprocessingml/2006/main" xmlns:w14="http://schemas.microsoft.com/office/word/2010/wordml" xmlns:wpg="http://schemas.microsoft.com/office/word/2010/wordprocessingGroup" xmlns:wpi="http://schemas.microsoft.com/office/word/2010/wordprocessingInk" xmlns:wne="http://schemas.microsoft.com/office/word/2006/wordml" xmlns:wps="http://schemas.microsoft.com/office/word/2010/wordprocessingShape" mc:Ignorable="w14 wp14">
   <w:abstractNum w:abstractNumId="0">
     <w:nsid w:val="14C032BE"/>
     <w:multiLevelType w:val="hybridMultilevel"/>
@@ -3042,7 +3075,7 @@
 </file>
 
 <file path=word/styles.xml><?xml version="1.0" encoding="utf-8"?>
-<w:styles xmlns:r="http://schemas.openxmlformats.org/officeDocument/2006/relationships" xmlns:w="http://schemas.openxmlformats.org/wordprocessingml/2006/main">
+<w:styles xmlns:mc="http://schemas.openxmlformats.org/markup-compatibility/2006" xmlns:r="http://schemas.openxmlformats.org/officeDocument/2006/relationships" xmlns:w="http://schemas.openxmlformats.org/wordprocessingml/2006/main" xmlns:w14="http://schemas.microsoft.com/office/word/2010/wordml" mc:Ignorable="w14">
   <w:docDefaults>
     <w:rPrDefault>
       <w:rPr>
@@ -3202,18 +3235,17 @@
     <w:qFormat/>
     <w:rsid w:val="00724B5A"/>
   </w:style>
-  <w:style w:type="character" w:default="1" w:styleId="Fuentedeprrafopredeter">
+  <w:style w:type="character" w:default="1" w:styleId="DefaultParagraphFont">
     <w:name w:val="Default Paragraph Font"/>
     <w:uiPriority w:val="1"/>
     <w:semiHidden/>
     <w:unhideWhenUsed/>
   </w:style>
-  <w:style w:type="table" w:default="1" w:styleId="Tablanormal">
+  <w:style w:type="table" w:default="1" w:styleId="TableNormal">
     <w:name w:val="Normal Table"/>
     <w:uiPriority w:val="99"/>
     <w:semiHidden/>
     <w:unhideWhenUsed/>
-    <w:qFormat/>
     <w:tblPr>
       <w:tblInd w:w="0" w:type="dxa"/>
       <w:tblCellMar>
@@ -3224,15 +3256,15 @@
       </w:tblCellMar>
     </w:tblPr>
   </w:style>
-  <w:style w:type="numbering" w:default="1" w:styleId="Sinlista">
+  <w:style w:type="numbering" w:default="1" w:styleId="NoList">
     <w:name w:val="No List"/>
     <w:uiPriority w:val="99"/>
     <w:semiHidden/>
     <w:unhideWhenUsed/>
   </w:style>
-  <w:style w:type="table" w:styleId="Tablaconcuadrcula">
+  <w:style w:type="table" w:styleId="TableGrid">
     <w:name w:val="Table Grid"/>
-    <w:basedOn w:val="Tablanormal"/>
+    <w:basedOn w:val="TableNormal"/>
     <w:uiPriority w:val="59"/>
     <w:rsid w:val="00D842C6"/>
     <w:pPr>
@@ -3256,7 +3288,7 @@
       </w:tblCellMar>
     </w:tblPr>
   </w:style>
-  <w:style w:type="paragraph" w:styleId="Prrafodelista">
+  <w:style w:type="paragraph" w:styleId="ListParagraph">
     <w:name w:val="List Paragraph"/>
     <w:basedOn w:val="Normal"/>
     <w:uiPriority w:val="34"/>
@@ -3430,13 +3462,13 @@
     <w:name w:val="Normal"/>
     <w:qFormat/>
   </w:style>
-  <w:style w:type="character" w:default="1" w:styleId="Fuentedeprrafopredeter">
+  <w:style w:type="character" w:default="1" w:styleId="DefaultParagraphFont">
     <w:name w:val="Default Paragraph Font"/>
     <w:uiPriority w:val="1"/>
     <w:semiHidden/>
     <w:unhideWhenUsed/>
   </w:style>
-  <w:style w:type="table" w:default="1" w:styleId="Tablanormal">
+  <w:style w:type="table" w:default="1" w:styleId="TableNormal">
     <w:name w:val="Normal Table"/>
     <w:uiPriority w:val="99"/>
     <w:semiHidden/>
@@ -3451,15 +3483,15 @@
       </w:tblCellMar>
     </w:tblPr>
   </w:style>
-  <w:style w:type="numbering" w:default="1" w:styleId="Sinlista">
+  <w:style w:type="numbering" w:default="1" w:styleId="NoList">
     <w:name w:val="No List"/>
     <w:uiPriority w:val="99"/>
     <w:semiHidden/>
     <w:unhideWhenUsed/>
   </w:style>
-  <w:style w:type="table" w:styleId="Tablaconcuadrcula">
+  <w:style w:type="table" w:styleId="TableGrid">
     <w:name w:val="Table Grid"/>
-    <w:basedOn w:val="Tablanormal"/>
+    <w:basedOn w:val="TableNormal"/>
     <w:uiPriority w:val="59"/>
     <w:rsid w:val="00D842C6"/>
     <w:pPr>
@@ -3483,7 +3515,7 @@
       </w:tblCellMar>
     </w:tblPr>
   </w:style>
-  <w:style w:type="paragraph" w:styleId="Prrafodelista">
+  <w:style w:type="paragraph" w:styleId="ListParagraph">
     <w:name w:val="List Paragraph"/>
     <w:basedOn w:val="Normal"/>
     <w:uiPriority w:val="34"/>
@@ -3508,34 +3540,34 @@
         <a:sysClr val="window" lastClr="FFFFFF"/>
       </a:lt1>
       <a:dk2>
-        <a:srgbClr val="1F497D"/>
+        <a:srgbClr xmlns:mc="http://schemas.openxmlformats.org/markup-compatibility/2006" xmlns:a14="http://schemas.microsoft.com/office/drawing/2010/main" val="1F497D" mc:Ignorable=""/>
       </a:dk2>
       <a:lt2>
-        <a:srgbClr val="EEECE1"/>
+        <a:srgbClr xmlns:mc="http://schemas.openxmlformats.org/markup-compatibility/2006" xmlns:a14="http://schemas.microsoft.com/office/drawing/2010/main" val="EEECE1" mc:Ignorable=""/>
       </a:lt2>
       <a:accent1>
-        <a:srgbClr val="4F81BD"/>
+        <a:srgbClr xmlns:mc="http://schemas.openxmlformats.org/markup-compatibility/2006" xmlns:a14="http://schemas.microsoft.com/office/drawing/2010/main" val="4F81BD" mc:Ignorable=""/>
       </a:accent1>
       <a:accent2>
-        <a:srgbClr val="C0504D"/>
+        <a:srgbClr xmlns:mc="http://schemas.openxmlformats.org/markup-compatibility/2006" xmlns:a14="http://schemas.microsoft.com/office/drawing/2010/main" val="C0504D" mc:Ignorable=""/>
       </a:accent2>
       <a:accent3>
-        <a:srgbClr val="9BBB59"/>
+        <a:srgbClr xmlns:mc="http://schemas.openxmlformats.org/markup-compatibility/2006" xmlns:a14="http://schemas.microsoft.com/office/drawing/2010/main" val="9BBB59" mc:Ignorable=""/>
       </a:accent3>
       <a:accent4>
-        <a:srgbClr val="8064A2"/>
+        <a:srgbClr xmlns:mc="http://schemas.openxmlformats.org/markup-compatibility/2006" xmlns:a14="http://schemas.microsoft.com/office/drawing/2010/main" val="8064A2" mc:Ignorable=""/>
       </a:accent4>
       <a:accent5>
-        <a:srgbClr val="4BACC6"/>
+        <a:srgbClr xmlns:mc="http://schemas.openxmlformats.org/markup-compatibility/2006" xmlns:a14="http://schemas.microsoft.com/office/drawing/2010/main" val="4BACC6" mc:Ignorable=""/>
       </a:accent5>
       <a:accent6>
-        <a:srgbClr val="F79646"/>
+        <a:srgbClr xmlns:mc="http://schemas.openxmlformats.org/markup-compatibility/2006" xmlns:a14="http://schemas.microsoft.com/office/drawing/2010/main" val="F79646" mc:Ignorable=""/>
       </a:accent6>
       <a:hlink>
-        <a:srgbClr val="0000FF"/>
+        <a:srgbClr xmlns:mc="http://schemas.openxmlformats.org/markup-compatibility/2006" xmlns:a14="http://schemas.microsoft.com/office/drawing/2010/main" val="0000FF" mc:Ignorable=""/>
       </a:hlink>
       <a:folHlink>
-        <a:srgbClr val="800080"/>
+        <a:srgbClr xmlns:mc="http://schemas.openxmlformats.org/markup-compatibility/2006" xmlns:a14="http://schemas.microsoft.com/office/drawing/2010/main" val="800080" mc:Ignorable=""/>
       </a:folHlink>
     </a:clrScheme>
     <a:fontScheme name="Office">
@@ -3689,7 +3721,7 @@
         <a:effectStyle>
           <a:effectLst>
             <a:outerShdw blurRad="40000" dist="20000" dir="5400000" rotWithShape="0">
-              <a:srgbClr val="000000">
+              <a:srgbClr xmlns:mc="http://schemas.openxmlformats.org/markup-compatibility/2006" xmlns:a14="http://schemas.microsoft.com/office/drawing/2010/main" val="000000" mc:Ignorable="">
                 <a:alpha val="38000"/>
               </a:srgbClr>
             </a:outerShdw>
@@ -3698,7 +3730,7 @@
         <a:effectStyle>
           <a:effectLst>
             <a:outerShdw blurRad="40000" dist="23000" dir="5400000" rotWithShape="0">
-              <a:srgbClr val="000000">
+              <a:srgbClr xmlns:mc="http://schemas.openxmlformats.org/markup-compatibility/2006" xmlns:a14="http://schemas.microsoft.com/office/drawing/2010/main" val="000000" mc:Ignorable="">
                 <a:alpha val="35000"/>
               </a:srgbClr>
             </a:outerShdw>
@@ -3707,7 +3739,7 @@
         <a:effectStyle>
           <a:effectLst>
             <a:outerShdw blurRad="40000" dist="23000" dir="5400000" rotWithShape="0">
-              <a:srgbClr val="000000">
+              <a:srgbClr xmlns:mc="http://schemas.openxmlformats.org/markup-compatibility/2006" xmlns:a14="http://schemas.microsoft.com/office/drawing/2010/main" val="000000" mc:Ignorable="">
                 <a:alpha val="35000"/>
               </a:srgbClr>
             </a:outerShdw>

</xml_diff>

<commit_message>
modifique que el lote solo tiene un producto no un conjuntos de productos
</commit_message>
<xml_diff>
--- a/02. Modelado de Requerimientos/Modelo de Casos De Uso/Trazos/Deposito/109_Registrar_Salida_de_Produccion.docx
+++ b/02. Modelado de Requerimientos/Modelo de Casos De Uso/Trazos/Deposito/109_Registrar_Salida_de_Produccion.docx
@@ -1466,7 +1466,13 @@
               <w:rPr>
                 <w:i/>
               </w:rPr>
-              <w:t>Registrar ingreso de productos fabricados al depósito de productos terminados.</w:t>
+              <w:t xml:space="preserve">Registrar </w:t>
+            </w:r>
+            <w:r>
+              <w:rPr>
+                <w:i/>
+              </w:rPr>
+              <w:t>salida de producción</w:t>
             </w:r>
           </w:p>
         </w:tc>
@@ -1628,25 +1634,13 @@
               <w:ind w:hanging="198"/>
             </w:pPr>
             <w:r>
-              <w:t>El Sistema</w:t>
-            </w:r>
-            <w:r>
-              <w:t>,</w:t>
-            </w:r>
-            <w:r>
-              <w:t xml:space="preserve"> del producto fabricado</w:t>
-            </w:r>
-            <w:r>
-              <w:t>,</w:t>
-            </w:r>
-            <w:r>
-              <w:t xml:space="preserve"> muestra</w:t>
-            </w:r>
-            <w:r>
-              <w:t>:</w:t>
-            </w:r>
-            <w:r>
-              <w:t xml:space="preserve"> Código, Marca, Modelo, Tamaño, Color.</w:t>
+              <w:t>El sistema para el lote seleccion</w:t>
+            </w:r>
+            <w:r>
+              <w:t>ado muestra el número, producto fabricado</w:t>
+            </w:r>
+            <w:r>
+              <w:t xml:space="preserve"> con su nombre, código, marca, modelo, tamaño color y cantidad producida de cada uno.</w:t>
             </w:r>
           </w:p>
         </w:tc>
@@ -1694,13 +1688,8 @@
               <w:ind w:hanging="198"/>
             </w:pPr>
             <w:r>
-              <w:t>El sistema solicita se ingr</w:t>
-            </w:r>
-            <w:r>
-              <w:t>ese la cantidad de producto realmente producida.</w:t>
-            </w:r>
-            <w:bookmarkStart w:id="1" w:name="_GoBack"/>
-            <w:bookmarkEnd w:id="1"/>
+              <w:t>El sistema solicita se ingrese la cantidad de producto realmente producida.</w:t>
+            </w:r>
           </w:p>
         </w:tc>
         <w:tc>
@@ -1747,13 +1736,7 @@
               <w:ind w:hanging="198"/>
             </w:pPr>
             <w:r>
-              <w:t xml:space="preserve">El EDPT ingresa la cantidad </w:t>
-            </w:r>
-            <w:r>
-              <w:t xml:space="preserve">producida </w:t>
-            </w:r>
-            <w:r>
-              <w:t>real a ingresar al depósito.</w:t>
+              <w:t>El EDPT ingresa la cantidad producida real a ingresar al depósito.</w:t>
             </w:r>
           </w:p>
         </w:tc>
@@ -1801,58 +1784,7 @@
               <w:ind w:hanging="198"/>
             </w:pPr>
             <w:r>
-              <w:t>El sistema para el lote seleccionado muestra el número, productos fabricados con su nombre, código, marca, modelo, tamaño color y cantidad producida de cada uno.</w:t>
-            </w:r>
-          </w:p>
-        </w:tc>
-        <w:tc>
-          <w:tcPr>
-            <w:tcW w:w="4594" w:type="dxa"/>
-            <w:gridSpan w:val="6"/>
-            <w:tcBorders>
-              <w:top w:val="single" w:sz="4" w:space="0" w:color="auto"/>
-              <w:left w:val="single" w:sz="4" w:space="0" w:color="auto"/>
-              <w:bottom w:val="single" w:sz="4" w:space="0" w:color="auto"/>
-              <w:right w:val="single" w:sz="4" w:space="0" w:color="auto"/>
-            </w:tcBorders>
-          </w:tcPr>
-          <w:p>
-            <w:pPr>
-              <w:pStyle w:val="Prrafodelista"/>
-              <w:ind w:left="230"/>
-            </w:pPr>
-          </w:p>
-        </w:tc>
-      </w:tr>
-      <w:tr>
-        <w:trPr>
-          <w:cantSplit/>
-        </w:trPr>
-        <w:tc>
-          <w:tcPr>
-            <w:tcW w:w="3878" w:type="dxa"/>
-            <w:gridSpan w:val="5"/>
-            <w:tcBorders>
-              <w:top w:val="single" w:sz="4" w:space="0" w:color="auto"/>
-              <w:left w:val="single" w:sz="4" w:space="0" w:color="auto"/>
-              <w:bottom w:val="single" w:sz="4" w:space="0" w:color="auto"/>
-              <w:right w:val="single" w:sz="4" w:space="0" w:color="auto"/>
-            </w:tcBorders>
-          </w:tcPr>
-          <w:p>
-            <w:pPr>
-              <w:pStyle w:val="Prrafodelista"/>
-              <w:numPr>
-                <w:ilvl w:val="0"/>
-                <w:numId w:val="3"/>
-              </w:numPr>
-              <w:ind w:hanging="198"/>
-            </w:pPr>
-            <w:r>
-              <w:t xml:space="preserve">El </w:t>
-            </w:r>
-            <w:r>
-              <w:t>Sistema solicita confirmación de la registración</w:t>
+              <w:t>El Sistema solicita confirmación de la registración</w:t>
             </w:r>
           </w:p>
         </w:tc>
@@ -1990,16 +1922,7 @@
             </w:pPr>
             <w:r>
               <w:lastRenderedPageBreak/>
-              <w:t>El sistema registra el ingreso de los productos fabricados al depósito de productos terminados, actualizando el stock actual de los mismos</w:t>
-            </w:r>
-            <w:r>
-              <w:t xml:space="preserve"> y emitiendo</w:t>
-            </w:r>
-            <w:r>
-              <w:t xml:space="preserve"> un comprobante con: La fecha en la cual se completó la producción el detalle de la salida de producción</w:t>
-            </w:r>
-            <w:r>
-              <w:t>.</w:t>
+              <w:t>El sistema registra el ingreso de los productos fabricados al depósito de productos terminados, actualizando el stock actual de los mismos y emitiendo un comprobante con: La fecha en la cual se completó la producción el detalle de la salida de producción.</w:t>
             </w:r>
           </w:p>
         </w:tc>
@@ -2047,13 +1970,7 @@
               <w:ind w:hanging="198"/>
             </w:pPr>
             <w:r>
-              <w:t>Fin de</w:t>
-            </w:r>
-            <w:r>
-              <w:t>l</w:t>
-            </w:r>
-            <w:r>
-              <w:t xml:space="preserve"> CU.</w:t>
+              <w:t>Fin del CU.</w:t>
             </w:r>
           </w:p>
         </w:tc>
@@ -2209,16 +2126,10 @@
           </w:tcPr>
           <w:p>
             <w:r>
-              <w:t>CU 111. Consultar Producto</w:t>
-            </w:r>
-          </w:p>
-          <w:p>
-            <w:r>
-              <w:t xml:space="preserve">CU </w:t>
-            </w:r>
-            <w:r>
-              <w:t>114. Registrar Producto</w:t>
-            </w:r>
+              <w:t>No aplica</w:t>
+            </w:r>
+            <w:bookmarkStart w:id="1" w:name="_GoBack"/>
+            <w:bookmarkEnd w:id="1"/>
           </w:p>
         </w:tc>
       </w:tr>

</xml_diff>